<commit_message>
#DH-54 #time 10m #comment updated Traktandenliste
</commit_message>
<xml_diff>
--- a/Traktandenliste/Traktandenliste 16. Mar 15.docx
+++ b/Traktandenliste/Traktandenliste 16. Mar 15.docx
@@ -309,27 +309,19 @@
         <w:rPr>
           <w:sz w:val="20"/>
           <w:szCs w:val="20"/>
-        </w:rPr>
-      </w:pPr>
-      <w:r>
-        <w:rPr>
-          <w:rFonts w:ascii="Helvetica" w:cs="Arial Unicode MS" w:hAnsi="Arial Unicode MS" w:eastAsia="Arial Unicode MS"/>
-          <w:sz w:val="20"/>
-          <w:szCs w:val="20"/>
-          <w:rtl w:val="0"/>
-          <w:lang w:val="de-DE"/>
-        </w:rPr>
-        <w:t>JS</w:t>
-      </w:r>
-      <w:r>
-        <w:rPr>
-          <w:rFonts w:ascii="Helvetica" w:cs="Arial Unicode MS" w:hAnsi="Arial Unicode MS" w:eastAsia="Arial Unicode MS"/>
-          <w:sz w:val="20"/>
-          <w:szCs w:val="20"/>
-          <w:rtl w:val="0"/>
-          <w:lang w:val="de-DE"/>
-        </w:rPr>
-        <w:t>:</w:t>
+          <w:rtl w:val="0"/>
+          <w:lang w:val="de-DE"/>
+        </w:rPr>
+      </w:pPr>
+      <w:r>
+        <w:rPr>
+          <w:rFonts w:ascii="Helvetica" w:cs="Arial Unicode MS" w:hAnsi="Arial Unicode MS" w:eastAsia="Arial Unicode MS"/>
+          <w:sz w:val="20"/>
+          <w:szCs w:val="20"/>
+          <w:rtl w:val="0"/>
+          <w:lang w:val="de-DE"/>
+        </w:rPr>
+        <w:t>JS:</w:t>
         <w:tab/>
         <w:t>Reflexion f</w:t>
       </w:r>
@@ -368,6 +360,56 @@
           <w:sz w:val="20"/>
           <w:szCs w:val="20"/>
           <w:rtl w:val="0"/>
+          <w:lang w:val="de-DE"/>
+        </w:rPr>
+        <w:tab/>
+        <w:t>- IG:</w:t>
+      </w:r>
+      <w:r>
+        <w:rPr>
+          <w:rFonts w:ascii="Helvetica" w:cs="Arial Unicode MS" w:hAnsi="Arial Unicode MS" w:eastAsia="Arial Unicode MS"/>
+          <w:sz w:val="20"/>
+          <w:szCs w:val="20"/>
+          <w:rtl w:val="0"/>
+          <w:lang w:val="de-DE"/>
+        </w:rPr>
+        <w:t>Gruppenorganisation (Pr</w:t>
+      </w:r>
+      <w:r>
+        <w:rPr>
+          <w:rFonts w:ascii="Arial Unicode MS" w:cs="Arial Unicode MS" w:hAnsi="Helvetica" w:eastAsia="Arial Unicode MS" w:hint="default"/>
+          <w:sz w:val="20"/>
+          <w:szCs w:val="20"/>
+          <w:rtl w:val="0"/>
+          <w:lang w:val="de-DE"/>
+        </w:rPr>
+        <w:t>ä</w:t>
+      </w:r>
+      <w:r>
+        <w:rPr>
+          <w:rFonts w:ascii="Helvetica" w:cs="Arial Unicode MS" w:hAnsi="Arial Unicode MS" w:eastAsia="Arial Unicode MS"/>
+          <w:sz w:val="20"/>
+          <w:szCs w:val="20"/>
+          <w:rtl w:val="0"/>
+          <w:lang w:val="de-DE"/>
+        </w:rPr>
+        <w:t>sentationsthema)</w:t>
+      </w:r>
+    </w:p>
+    <w:p>
+      <w:pPr>
+        <w:pStyle w:val="Text A"/>
+        <w:rPr>
+          <w:sz w:val="20"/>
+          <w:szCs w:val="20"/>
+        </w:rPr>
+      </w:pPr>
+      <w:r>
+        <w:rPr>
+          <w:rFonts w:ascii="Helvetica" w:cs="Arial Unicode MS" w:hAnsi="Arial Unicode MS" w:eastAsia="Arial Unicode MS"/>
+          <w:sz w:val="20"/>
+          <w:szCs w:val="20"/>
+          <w:rtl w:val="0"/>
         </w:rPr>
         <w:tab/>
         <w:t>-</w:t>
@@ -380,37 +422,7 @@
           <w:rtl w:val="0"/>
           <w:lang w:val="de-DE"/>
         </w:rPr>
-        <w:t xml:space="preserve"> </w:t>
-      </w:r>
-      <w:r>
-        <w:rPr>
-          <w:rFonts w:ascii="Helvetica" w:cs="Arial Unicode MS" w:hAnsi="Arial Unicode MS" w:eastAsia="Arial Unicode MS"/>
-          <w:sz w:val="20"/>
-          <w:szCs w:val="20"/>
-          <w:rtl w:val="0"/>
-          <w:lang w:val="de-DE"/>
-        </w:rPr>
-        <w:t xml:space="preserve">SZ: </w:t>
-      </w:r>
-      <w:r>
-        <w:rPr>
-          <w:rFonts w:ascii="Helvetica" w:cs="Arial Unicode MS" w:hAnsi="Arial Unicode MS" w:eastAsia="Arial Unicode MS"/>
-          <w:sz w:val="20"/>
-          <w:szCs w:val="20"/>
-          <w:rtl w:val="0"/>
-          <w:lang w:val="de-DE"/>
-        </w:rPr>
-        <w:t>Lessons Learned</w:t>
-      </w:r>
-      <w:r>
-        <w:rPr>
-          <w:rFonts w:ascii="Helvetica" w:cs="Arial Unicode MS" w:hAnsi="Arial Unicode MS" w:eastAsia="Arial Unicode MS"/>
-          <w:sz w:val="20"/>
-          <w:szCs w:val="20"/>
-          <w:rtl w:val="0"/>
-          <w:lang w:val="de-DE"/>
-        </w:rPr>
-        <w:t xml:space="preserve"> (Zufriedenheit mit Eigeninitiative)</w:t>
+        <w:t xml:space="preserve"> SZ: Lessons Learned (Zufriedenheit mit Eigeninitiative)</w:t>
       </w:r>
     </w:p>
     <w:p>
@@ -555,6 +567,7 @@
         <w:rPr>
           <w:sz w:val="20"/>
           <w:szCs w:val="20"/>
+          <w:rtl w:val="0"/>
         </w:rPr>
       </w:pPr>
       <w:r>
@@ -566,6 +579,27 @@
         </w:rPr>
         <w:tab/>
         <w:t>- JS: Mehr Zusammenarbeit</w:t>
+      </w:r>
+    </w:p>
+    <w:p>
+      <w:pPr>
+        <w:pStyle w:val="Text A"/>
+        <w:rPr>
+          <w:sz w:val="20"/>
+          <w:szCs w:val="20"/>
+        </w:rPr>
+      </w:pPr>
+      <w:r>
+        <w:rPr>
+          <w:rFonts w:ascii="Helvetica" w:cs="Arial Unicode MS" w:hAnsi="Arial Unicode MS" w:eastAsia="Arial Unicode MS"/>
+          <w:sz w:val="20"/>
+          <w:szCs w:val="20"/>
+          <w:rtl w:val="0"/>
+          <w:lang w:val="de-DE"/>
+        </w:rPr>
+        <w:t>IG:</w:t>
+        <w:tab/>
+        <w:t>Meeting mit Tara um Iteration 1 zu zeigen planen</w:t>
       </w:r>
     </w:p>
     <w:p>
@@ -595,6 +629,8 @@
         <w:rPr>
           <w:sz w:val="20"/>
           <w:szCs w:val="20"/>
+          <w:rtl w:val="0"/>
+          <w:lang w:val="de-DE"/>
         </w:rPr>
       </w:pPr>
       <w:r>
@@ -634,17 +670,64 @@
         <w:rPr>
           <w:sz w:val="20"/>
           <w:szCs w:val="20"/>
-        </w:rPr>
-      </w:pPr>
-    </w:p>
-    <w:p>
-      <w:pPr>
-        <w:pStyle w:val="Text A"/>
-        <w:rPr>
-          <w:sz w:val="20"/>
-          <w:szCs w:val="20"/>
-        </w:rPr>
-      </w:pPr>
+          <w:rtl w:val="0"/>
+          <w:lang w:val="de-DE"/>
+        </w:rPr>
+      </w:pPr>
+      <w:r>
+        <w:rPr>
+          <w:rFonts w:ascii="Helvetica" w:cs="Arial Unicode MS" w:hAnsi="Arial Unicode MS" w:eastAsia="Arial Unicode MS"/>
+          <w:sz w:val="20"/>
+          <w:szCs w:val="20"/>
+          <w:rtl w:val="0"/>
+          <w:lang w:val="de-DE"/>
+        </w:rPr>
+        <w:t>JS:</w:t>
+        <w:tab/>
+        <w:t>Planung Iteration 2</w:t>
+      </w:r>
+    </w:p>
+    <w:p>
+      <w:pPr>
+        <w:pStyle w:val="Text A"/>
+        <w:rPr>
+          <w:sz w:val="20"/>
+          <w:szCs w:val="20"/>
+          <w:rtl w:val="0"/>
+          <w:lang w:val="de-DE"/>
+        </w:rPr>
+      </w:pPr>
+      <w:r>
+        <w:rPr>
+          <w:rFonts w:ascii="Helvetica" w:cs="Arial Unicode MS" w:hAnsi="Arial Unicode MS" w:eastAsia="Arial Unicode MS"/>
+          <w:sz w:val="20"/>
+          <w:szCs w:val="20"/>
+          <w:rtl w:val="0"/>
+          <w:lang w:val="de-DE"/>
+        </w:rPr>
+        <w:tab/>
+        <w:t>- Scope definieren</w:t>
+      </w:r>
+    </w:p>
+    <w:p>
+      <w:pPr>
+        <w:pStyle w:val="Text A"/>
+        <w:rPr>
+          <w:sz w:val="20"/>
+          <w:szCs w:val="20"/>
+        </w:rPr>
+      </w:pPr>
+      <w:r>
+        <w:rPr>
+          <w:rFonts w:ascii="Helvetica" w:cs="Arial Unicode MS" w:hAnsi="Arial Unicode MS" w:eastAsia="Arial Unicode MS"/>
+          <w:sz w:val="20"/>
+          <w:szCs w:val="20"/>
+          <w:rtl w:val="0"/>
+          <w:lang w:val="de-DE"/>
+        </w:rPr>
+        <w:tab/>
+        <w:t>- Issues Verteilen</w:t>
+      </w:r>
     </w:p>
     <w:p>
       <w:pPr>
@@ -712,12 +795,6 @@
     <w:p>
       <w:pPr>
         <w:pStyle w:val="Untertitel A"/>
-        <w:rPr>
-          <w:sz w:val="20"/>
-          <w:szCs w:val="20"/>
-          <w:rtl w:val="0"/>
-          <w:lang w:val="de-DE"/>
-        </w:rPr>
       </w:pPr>
       <w:r>
         <w:rPr>

</xml_diff>